<commit_message>
Unit Test Dokument zur Abgabe geschrieben + Artefakte bearbeitet
</commit_message>
<xml_diff>
--- a/Artefakte/Lastenheft.docx
+++ b/Artefakte/Lastenheft.docx
@@ -1109,18 +1109,17 @@
             <w:pPr>
               <w:cnfStyle w:val="000000010000" w:firstRow="0" w:lastRow="0" w:firstColumn="0" w:lastColumn="0" w:oddVBand="0" w:evenVBand="0" w:oddHBand="0" w:evenHBand="1" w:firstRowFirstColumn="0" w:firstRowLastColumn="0" w:lastRowFirstColumn="0" w:lastRowLastColumn="0"/>
             </w:pPr>
-            <w:bookmarkStart w:id="7" w:name="_GoBack"/>
             <w:r>
               <w:t>Simulation eines „normalen Krankenhausbetriebs“ mit Aufnahme von Patienten, Transferierungen und Entlassungen</w:t>
             </w:r>
-            <w:bookmarkEnd w:id="7"/>
           </w:p>
         </w:tc>
       </w:tr>
     </w:tbl>
-    <w:p/>
-    <w:p/>
-    <w:p/>
+    <w:p>
+      <w:bookmarkStart w:id="7" w:name="_GoBack"/>
+      <w:bookmarkEnd w:id="7"/>
+    </w:p>
     <w:p/>
     <w:p>
       <w:pPr>
@@ -1131,7 +1130,6 @@
         <w:t xml:space="preserve"> 3.2 Nichtfunktionale Anforderungen</w:t>
       </w:r>
     </w:p>
-    <w:p/>
     <w:p/>
     <w:tbl>
       <w:tblPr>
@@ -3495,7 +3493,7 @@
 </file>
 
 <file path=customXml/itemProps1.xml><?xml version="1.0" encoding="utf-8"?>
-<ds:datastoreItem xmlns:ds="http://schemas.openxmlformats.org/officeDocument/2006/customXml" ds:itemID="{48C2566F-DB1D-4778-8644-C290B112AC11}">
+<ds:datastoreItem xmlns:ds="http://schemas.openxmlformats.org/officeDocument/2006/customXml" ds:itemID="{48D1A1F9-63F5-4BEF-85BD-5AC5E4C234AE}">
   <ds:schemaRefs>
     <ds:schemaRef ds:uri="http://schemas.openxmlformats.org/officeDocument/2006/bibliography"/>
   </ds:schemaRefs>

</xml_diff>